<commit_message>
Less crazeh fixes, but good ones innit. Resolution stuff, change it in the definitions script. Fixed a lot of TODOs.
</commit_message>
<xml_diff>
--- a/Docs/Enemigos.docx
+++ b/Docs/Enemigos.docx
@@ -230,6 +230,62 @@
       </w:r>
       <w:r>
         <w:t>Enemies check for collisions with the player. Player checks nothing.</w:t>
+      </w:r>
+    </w:p>
+    <w:p>
+      <w:pPr>
+        <w:pStyle w:val="Heading1"/>
+      </w:pPr>
+      <w:r>
+        <w:t>Enemy types</w:t>
+      </w:r>
+    </w:p>
+    <w:p>
+      <w:r>
+        <w:t>Wall placers</w:t>
+      </w:r>
+    </w:p>
+    <w:p>
+      <w:r>
+        <w:t>Followers (on nodes)</w:t>
+      </w:r>
+    </w:p>
+    <w:p>
+      <w:proofErr w:type="spellStart"/>
+      <w:r>
+        <w:t>Snakey</w:t>
+      </w:r>
+      <w:proofErr w:type="spellEnd"/>
+      <w:r>
+        <w:t xml:space="preserve"> ones with segments</w:t>
+      </w:r>
+    </w:p>
+    <w:p>
+      <w:proofErr w:type="spellStart"/>
+      <w:r>
+        <w:t>Froggos</w:t>
+      </w:r>
+      <w:proofErr w:type="spellEnd"/>
+      <w:r>
+        <w:t xml:space="preserve"> that jump between nodes and the </w:t>
+      </w:r>
+      <w:proofErr w:type="spellStart"/>
+      <w:r>
+        <w:t>sprties</w:t>
+      </w:r>
+      <w:proofErr w:type="spellEnd"/>
+      <w:r>
+        <w:t xml:space="preserve"> stretch when they jump that looks kl</w:t>
+      </w:r>
+    </w:p>
+    <w:p>
+      <w:r>
+        <w:t xml:space="preserve">Mines </w:t>
+      </w:r>
+    </w:p>
+    <w:p>
+      <w:r>
+        <w:t>Edge bouncing enemies</w:t>
       </w:r>
       <w:bookmarkStart w:id="0" w:name="_GoBack"/>
       <w:bookmarkEnd w:id="0"/>

</xml_diff>